<commit_message>
one modiffied and one new file
</commit_message>
<xml_diff>
--- a/SwarnaCaseStudy.docx
+++ b/SwarnaCaseStudy.docx
@@ -4,74 +4,70 @@
   <w:body>
     <w:p>
       <w:r>
-        <w:t>I came to USA on H4 visa in June 2012, my husband is on H1B, works for Wipro (the client is Cisco).</w:t>
-      </w:r>
-    </w:p>
-    <w:p>
-      <w:r>
-        <w:t>I got my H1B filed in April 2013, got approved and authorization to work from Oct 2013. I was on H1B from Oct 2013 to Apr 2014</w:t>
-      </w:r>
-      <w:r>
-        <w:t xml:space="preserve"> with Xoriant C</w:t>
-      </w:r>
-      <w:r>
-        <w:t>orporation</w:t>
-      </w:r>
-      <w:r>
-        <w:t>, thou I got my SSN in Jan 2014</w:t>
-      </w:r>
-      <w:r>
-        <w:t>.</w:t>
-      </w:r>
-      <w:r>
-        <w:t xml:space="preserve"> For my maternity break, I exit the company and changed my status from H1 to H4 in may 2014. From then on wards I am on H4.</w:t>
-      </w:r>
-    </w:p>
-    <w:p>
-      <w:r>
-        <w:t xml:space="preserve">Now I got selected for java developer role </w:t>
-      </w:r>
-      <w:r>
-        <w:t>at</w:t>
-      </w:r>
-      <w:r>
-        <w:t xml:space="preserve"> </w:t>
-      </w:r>
-      <w:r>
-        <w:t xml:space="preserve">Cisco. I want to work through Infoway. </w:t>
-      </w:r>
-    </w:p>
-    <w:p>
-      <w:r>
-        <w:t>The relation between me and the end client will be as below</w:t>
-      </w:r>
-    </w:p>
-    <w:p>
-      <w:r>
-        <w:t>Infoway (</w:t>
-      </w:r>
-      <w:r>
-        <w:t xml:space="preserve">my employer)-&gt; ArtechInfo(vendor)-&gt;HCL </w:t>
-      </w:r>
-      <w:r>
-        <w:t>America (</w:t>
-      </w:r>
-      <w:r>
-        <w:t>Implementing partner)-&gt;</w:t>
-      </w:r>
-      <w:proofErr w:type="gramStart"/>
-      <w:r>
-        <w:t>Cisco(</w:t>
-      </w:r>
-      <w:proofErr w:type="gramEnd"/>
-      <w:r>
-        <w:t>end client).</w:t>
-      </w:r>
-    </w:p>
-    <w:p>
+        <w:t>Change1</w:t>
+      </w:r>
       <w:bookmarkStart w:id="0" w:name="_GoBack"/>
       <w:bookmarkEnd w:id="0"/>
     </w:p>
+    <w:p>
+      <w:r>
+        <w:t>I came to USA on H4 visa in June 2012, my husband is on H1B, works for Wipro (the client is Cisco).</w:t>
+      </w:r>
+    </w:p>
+    <w:p>
+      <w:r>
+        <w:t>I got my H1B filed in April 2013, got approved and authorization to work from Oct 2013. I was on H1B from Oct 2013 to Apr 2014</w:t>
+      </w:r>
+      <w:r>
+        <w:t xml:space="preserve"> with Xoriant C</w:t>
+      </w:r>
+      <w:r>
+        <w:t>orporation</w:t>
+      </w:r>
+      <w:r>
+        <w:t>, thou I got my SSN in Jan 2014</w:t>
+      </w:r>
+      <w:r>
+        <w:t>.</w:t>
+      </w:r>
+      <w:r>
+        <w:t xml:space="preserve"> For my maternity break, I exit the company and changed my status from H1 to H4 in may 2014. From then on wards I am on H4.</w:t>
+      </w:r>
+    </w:p>
+    <w:p>
+      <w:r>
+        <w:t xml:space="preserve">Now I got selected for java developer role </w:t>
+      </w:r>
+      <w:r>
+        <w:t>at</w:t>
+      </w:r>
+      <w:r>
+        <w:t xml:space="preserve"> </w:t>
+      </w:r>
+      <w:r>
+        <w:t xml:space="preserve">Cisco. I want to work through Infoway. </w:t>
+      </w:r>
+    </w:p>
+    <w:p>
+      <w:r>
+        <w:t>The relation between me and the end client will be as below</w:t>
+      </w:r>
+    </w:p>
+    <w:p>
+      <w:r>
+        <w:t>Infoway (</w:t>
+      </w:r>
+      <w:r>
+        <w:t xml:space="preserve">my employer)-&gt; ArtechInfo(vendor)-&gt;HCL </w:t>
+      </w:r>
+      <w:r>
+        <w:t>America (</w:t>
+      </w:r>
+      <w:r>
+        <w:t>Implementing partner)-&gt;Cisco(end client).</w:t>
+      </w:r>
+    </w:p>
+    <w:p/>
     <w:p>
       <w:r>
         <w:t xml:space="preserve">Now I want to change my status back to H1B under cap exemption to start my work. </w:t>

</xml_diff>

<commit_message>
deleted all the text
</commit_message>
<xml_diff>
--- a/SwarnaCaseStudy.docx
+++ b/SwarnaCaseStudy.docx
@@ -6,72 +6,10 @@
       <w:r>
         <w:t>Change1</w:t>
       </w:r>
+    </w:p>
+    <w:p>
       <w:bookmarkStart w:id="0" w:name="_GoBack"/>
       <w:bookmarkEnd w:id="0"/>
-    </w:p>
-    <w:p>
-      <w:r>
-        <w:t>I came to USA on H4 visa in June 2012, my husband is on H1B, works for Wipro (the client is Cisco).</w:t>
-      </w:r>
-    </w:p>
-    <w:p>
-      <w:r>
-        <w:t>I got my H1B filed in April 2013, got approved and authorization to work from Oct 2013. I was on H1B from Oct 2013 to Apr 2014</w:t>
-      </w:r>
-      <w:r>
-        <w:t xml:space="preserve"> with Xoriant C</w:t>
-      </w:r>
-      <w:r>
-        <w:t>orporation</w:t>
-      </w:r>
-      <w:r>
-        <w:t>, thou I got my SSN in Jan 2014</w:t>
-      </w:r>
-      <w:r>
-        <w:t>.</w:t>
-      </w:r>
-      <w:r>
-        <w:t xml:space="preserve"> For my maternity break, I exit the company and changed my status from H1 to H4 in may 2014. From then on wards I am on H4.</w:t>
-      </w:r>
-    </w:p>
-    <w:p>
-      <w:r>
-        <w:t xml:space="preserve">Now I got selected for java developer role </w:t>
-      </w:r>
-      <w:r>
-        <w:t>at</w:t>
-      </w:r>
-      <w:r>
-        <w:t xml:space="preserve"> </w:t>
-      </w:r>
-      <w:r>
-        <w:t xml:space="preserve">Cisco. I want to work through Infoway. </w:t>
-      </w:r>
-    </w:p>
-    <w:p>
-      <w:r>
-        <w:t>The relation between me and the end client will be as below</w:t>
-      </w:r>
-    </w:p>
-    <w:p>
-      <w:r>
-        <w:t>Infoway (</w:t>
-      </w:r>
-      <w:r>
-        <w:t xml:space="preserve">my employer)-&gt; ArtechInfo(vendor)-&gt;HCL </w:t>
-      </w:r>
-      <w:r>
-        <w:t>America (</w:t>
-      </w:r>
-      <w:r>
-        <w:t>Implementing partner)-&gt;Cisco(end client).</w:t>
-      </w:r>
-    </w:p>
-    <w:p/>
-    <w:p>
-      <w:r>
-        <w:t xml:space="preserve">Now I want to change my status back to H1B under cap exemption to start my work. </w:t>
-      </w:r>
     </w:p>
     <w:sectPr>
       <w:pgSz w:w="12240" w:h="15840"/>

</xml_diff>